<commit_message>
Perform significantly more analysis into classification features and enegy efficiency. Generate appropriate tables and plots.
</commit_message>
<xml_diff>
--- a/data/processed/noise-graph/noise-graphs.docx
+++ b/data/processed/noise-graph/noise-graphs.docx
@@ -69,13 +69,7 @@
                               <w:rPr>
                                 <w:rFonts w:ascii="CMU Serif" w:hAnsi="CMU Serif"/>
                               </w:rPr>
-                              <w:t>8</w:t>
-                            </w:r>
-                            <w:r>
-                              <w:rPr>
-                                <w:rFonts w:ascii="CMU Serif" w:hAnsi="CMU Serif"/>
-                              </w:rPr>
-                              <w:t xml:space="preserve"> </w:t>
+                              <w:t xml:space="preserve">8 </w:t>
                             </w:r>
                             <w:r>
                               <w:rPr>
@@ -212,13 +206,7 @@
                               <w:rPr>
                                 <w:rFonts w:ascii="CMU Serif" w:hAnsi="CMU Serif"/>
                               </w:rPr>
-                              <w:t>4</w:t>
-                            </w:r>
-                            <w:r>
-                              <w:rPr>
-                                <w:rFonts w:ascii="CMU Serif" w:hAnsi="CMU Serif"/>
-                              </w:rPr>
-                              <w:t xml:space="preserve"> </w:t>
+                              <w:t xml:space="preserve">4 </w:t>
                             </w:r>
                             <w:r>
                               <w:rPr>
@@ -617,13 +605,7 @@
                               <w:rPr>
                                 <w:rFonts w:ascii="CMU Serif" w:hAnsi="CMU Serif"/>
                               </w:rPr>
-                              <w:t>2</w:t>
-                            </w:r>
-                            <w:r>
-                              <w:rPr>
-                                <w:rFonts w:ascii="CMU Serif" w:hAnsi="CMU Serif"/>
-                              </w:rPr>
-                              <w:t xml:space="preserve"> </w:t>
+                              <w:t xml:space="preserve">2 </w:t>
                             </w:r>
                             <w:r>
                               <w:rPr>
@@ -696,7 +678,7 @@
           <w:lang w:val="en-US"/>
         </w:rPr>
         <w:drawing>
-          <wp:anchor distT="0" distB="0" distL="114300" distR="114300" simplePos="0" relativeHeight="251658240" behindDoc="0" locked="0" layoutInCell="1" allowOverlap="1" wp14:anchorId="025D60A1" wp14:editId="79B606F4">
+          <wp:anchor distT="0" distB="0" distL="114300" distR="114300" simplePos="0" relativeHeight="251658240" behindDoc="0" locked="0" layoutInCell="1" allowOverlap="1" wp14:anchorId="025D60A1" wp14:editId="1C4D7627">
             <wp:simplePos x="0" y="0"/>
             <wp:positionH relativeFrom="column">
               <wp:posOffset>0</wp:posOffset>
@@ -729,7 +711,7 @@
           <w:lang w:val="en-US"/>
         </w:rPr>
         <w:drawing>
-          <wp:anchor distT="0" distB="0" distL="114300" distR="114300" simplePos="0" relativeHeight="251659264" behindDoc="0" locked="0" layoutInCell="1" allowOverlap="1" wp14:anchorId="475EC895" wp14:editId="15604D5D">
+          <wp:anchor distT="0" distB="0" distL="114300" distR="114300" simplePos="0" relativeHeight="251659264" behindDoc="0" locked="0" layoutInCell="1" allowOverlap="1" wp14:anchorId="475EC895" wp14:editId="0BA2EF7A">
             <wp:simplePos x="0" y="0"/>
             <wp:positionH relativeFrom="column">
               <wp:posOffset>0</wp:posOffset>
@@ -762,7 +744,7 @@
           <w:lang w:val="en-US"/>
         </w:rPr>
         <w:drawing>
-          <wp:anchor distT="0" distB="0" distL="114300" distR="114300" simplePos="0" relativeHeight="251661312" behindDoc="0" locked="0" layoutInCell="1" allowOverlap="1" wp14:anchorId="534A2D88" wp14:editId="24D2A032">
+          <wp:anchor distT="0" distB="0" distL="114300" distR="114300" simplePos="0" relativeHeight="251661312" behindDoc="0" locked="0" layoutInCell="1" allowOverlap="1" wp14:anchorId="534A2D88" wp14:editId="3F08DEF7">
             <wp:simplePos x="0" y="0"/>
             <wp:positionH relativeFrom="column">
               <wp:posOffset>0</wp:posOffset>
@@ -795,7 +777,7 @@
           <w:lang w:val="en-US"/>
         </w:rPr>
         <w:drawing>
-          <wp:anchor distT="0" distB="0" distL="114300" distR="114300" simplePos="0" relativeHeight="251660288" behindDoc="0" locked="0" layoutInCell="1" allowOverlap="1" wp14:anchorId="2FE6423C" wp14:editId="14730634">
+          <wp:anchor distT="0" distB="0" distL="114300" distR="114300" simplePos="0" relativeHeight="251660288" behindDoc="0" locked="0" layoutInCell="1" allowOverlap="1" wp14:anchorId="2FE6423C" wp14:editId="525E6DB1">
             <wp:simplePos x="0" y="0"/>
             <wp:positionH relativeFrom="column">
               <wp:posOffset>0</wp:posOffset>
@@ -828,7 +810,7 @@
           <w:lang w:val="en-US"/>
         </w:rPr>
         <w:drawing>
-          <wp:anchor distT="0" distB="0" distL="114300" distR="114300" simplePos="0" relativeHeight="251662336" behindDoc="0" locked="0" layoutInCell="1" allowOverlap="1" wp14:anchorId="7939A4B7" wp14:editId="27E7AAD6">
+          <wp:anchor distT="0" distB="0" distL="114300" distR="114300" simplePos="0" relativeHeight="251662336" behindDoc="0" locked="0" layoutInCell="1" allowOverlap="1" wp14:anchorId="7939A4B7" wp14:editId="62BA7209">
             <wp:simplePos x="0" y="0"/>
             <wp:positionH relativeFrom="column">
               <wp:posOffset>0</wp:posOffset>
@@ -854,6 +836,12 @@
             </wp14:sizeRelV>
           </wp:anchor>
         </w:drawing>
+      </w:r>
+      <w:r>
+        <w:softHyphen/>
+      </w:r>
+      <w:r>
+        <w:softHyphen/>
       </w:r>
       <w:r>
         <w:softHyphen/>
@@ -1481,7 +1469,7 @@
                   <c:v>4.0</c:v>
                 </c:pt>
                 <c:pt idx="33">
-                  <c:v>4.124999999999997</c:v>
+                  <c:v>4.124999999999995</c:v>
                 </c:pt>
                 <c:pt idx="34">
                   <c:v>4.25</c:v>
@@ -1493,7 +1481,7 @@
                   <c:v>4.5</c:v>
                 </c:pt>
                 <c:pt idx="37">
-                  <c:v>4.624999999999997</c:v>
+                  <c:v>4.624999999999994</c:v>
                 </c:pt>
                 <c:pt idx="38">
                   <c:v>4.75</c:v>
@@ -1505,7 +1493,7 @@
                   <c:v>5.0</c:v>
                 </c:pt>
                 <c:pt idx="41">
-                  <c:v>5.124999999999997</c:v>
+                  <c:v>5.124999999999995</c:v>
                 </c:pt>
                 <c:pt idx="42">
                   <c:v>5.25</c:v>
@@ -1517,7 +1505,7 @@
                   <c:v>5.5</c:v>
                 </c:pt>
                 <c:pt idx="45">
-                  <c:v>5.624999999999997</c:v>
+                  <c:v>5.624999999999994</c:v>
                 </c:pt>
                 <c:pt idx="46">
                   <c:v>5.75</c:v>
@@ -1529,7 +1517,7 @@
                   <c:v>6.0</c:v>
                 </c:pt>
                 <c:pt idx="49">
-                  <c:v>6.124999999999997</c:v>
+                  <c:v>6.124999999999995</c:v>
                 </c:pt>
                 <c:pt idx="50">
                   <c:v>6.25</c:v>
@@ -1541,7 +1529,7 @@
                   <c:v>6.5</c:v>
                 </c:pt>
                 <c:pt idx="53">
-                  <c:v>6.624999999999997</c:v>
+                  <c:v>6.624999999999994</c:v>
                 </c:pt>
                 <c:pt idx="54">
                   <c:v>6.75</c:v>
@@ -1553,7 +1541,7 @@
                   <c:v>7.0</c:v>
                 </c:pt>
                 <c:pt idx="57">
-                  <c:v>7.124999999999997</c:v>
+                  <c:v>7.124999999999995</c:v>
                 </c:pt>
                 <c:pt idx="58">
                   <c:v>7.25</c:v>
@@ -1565,7 +1553,7 @@
                   <c:v>7.5</c:v>
                 </c:pt>
                 <c:pt idx="61">
-                  <c:v>7.624999999999997</c:v>
+                  <c:v>7.624999999999994</c:v>
                 </c:pt>
                 <c:pt idx="62">
                   <c:v>7.75</c:v>
@@ -3816,9 +3804,9 @@
             </c:strRef>
           </c:tx>
           <c:spPr>
-            <a:ln w="12700">
+            <a:ln w="22225" cmpd="dbl">
               <a:solidFill>
-                <a:srgbClr val="008000"/>
+                <a:schemeClr val="accent6"/>
               </a:solidFill>
             </a:ln>
           </c:spPr>
@@ -3931,7 +3919,7 @@
                   <c:v>4.0</c:v>
                 </c:pt>
                 <c:pt idx="33">
-                  <c:v>4.124999999999997</c:v>
+                  <c:v>4.124999999999995</c:v>
                 </c:pt>
                 <c:pt idx="34">
                   <c:v>4.25</c:v>
@@ -3943,7 +3931,7 @@
                   <c:v>4.5</c:v>
                 </c:pt>
                 <c:pt idx="37">
-                  <c:v>4.624999999999997</c:v>
+                  <c:v>4.624999999999994</c:v>
                 </c:pt>
                 <c:pt idx="38">
                   <c:v>4.75</c:v>
@@ -3955,7 +3943,7 @@
                   <c:v>5.0</c:v>
                 </c:pt>
                 <c:pt idx="41">
-                  <c:v>5.124999999999997</c:v>
+                  <c:v>5.124999999999995</c:v>
                 </c:pt>
                 <c:pt idx="42">
                   <c:v>5.25</c:v>
@@ -3967,7 +3955,7 @@
                   <c:v>5.5</c:v>
                 </c:pt>
                 <c:pt idx="45">
-                  <c:v>5.624999999999997</c:v>
+                  <c:v>5.624999999999994</c:v>
                 </c:pt>
                 <c:pt idx="46">
                   <c:v>5.75</c:v>
@@ -3979,7 +3967,7 @@
                   <c:v>6.0</c:v>
                 </c:pt>
                 <c:pt idx="49">
-                  <c:v>6.124999999999997</c:v>
+                  <c:v>6.124999999999995</c:v>
                 </c:pt>
                 <c:pt idx="50">
                   <c:v>6.25</c:v>
@@ -3991,7 +3979,7 @@
                   <c:v>6.5</c:v>
                 </c:pt>
                 <c:pt idx="53">
-                  <c:v>6.624999999999997</c:v>
+                  <c:v>6.624999999999994</c:v>
                 </c:pt>
                 <c:pt idx="54">
                   <c:v>6.75</c:v>
@@ -4003,7 +3991,7 @@
                   <c:v>7.0</c:v>
                 </c:pt>
                 <c:pt idx="57">
-                  <c:v>7.124999999999997</c:v>
+                  <c:v>7.124999999999995</c:v>
                 </c:pt>
                 <c:pt idx="58">
                   <c:v>7.25</c:v>
@@ -4015,7 +4003,7 @@
                   <c:v>7.5</c:v>
                 </c:pt>
                 <c:pt idx="61">
-                  <c:v>7.624999999999997</c:v>
+                  <c:v>7.624999999999994</c:v>
                 </c:pt>
                 <c:pt idx="62">
                   <c:v>7.75</c:v>
@@ -6379,7 +6367,7 @@
                   <c:v>4.0</c:v>
                 </c:pt>
                 <c:pt idx="33">
-                  <c:v>4.124999999999997</c:v>
+                  <c:v>4.124999999999995</c:v>
                 </c:pt>
                 <c:pt idx="34">
                   <c:v>4.25</c:v>
@@ -6391,7 +6379,7 @@
                   <c:v>4.5</c:v>
                 </c:pt>
                 <c:pt idx="37">
-                  <c:v>4.624999999999997</c:v>
+                  <c:v>4.624999999999994</c:v>
                 </c:pt>
                 <c:pt idx="38">
                   <c:v>4.75</c:v>
@@ -6403,7 +6391,7 @@
                   <c:v>5.0</c:v>
                 </c:pt>
                 <c:pt idx="41">
-                  <c:v>5.124999999999997</c:v>
+                  <c:v>5.124999999999995</c:v>
                 </c:pt>
                 <c:pt idx="42">
                   <c:v>5.25</c:v>
@@ -6415,7 +6403,7 @@
                   <c:v>5.5</c:v>
                 </c:pt>
                 <c:pt idx="45">
-                  <c:v>5.624999999999997</c:v>
+                  <c:v>5.624999999999994</c:v>
                 </c:pt>
                 <c:pt idx="46">
                   <c:v>5.75</c:v>
@@ -6427,7 +6415,7 @@
                   <c:v>6.0</c:v>
                 </c:pt>
                 <c:pt idx="49">
-                  <c:v>6.124999999999997</c:v>
+                  <c:v>6.124999999999995</c:v>
                 </c:pt>
                 <c:pt idx="50">
                   <c:v>6.25</c:v>
@@ -6439,7 +6427,7 @@
                   <c:v>6.5</c:v>
                 </c:pt>
                 <c:pt idx="53">
-                  <c:v>6.624999999999997</c:v>
+                  <c:v>6.624999999999994</c:v>
                 </c:pt>
                 <c:pt idx="54">
                   <c:v>6.75</c:v>
@@ -6451,7 +6439,7 @@
                   <c:v>7.0</c:v>
                 </c:pt>
                 <c:pt idx="57">
-                  <c:v>7.124999999999997</c:v>
+                  <c:v>7.124999999999995</c:v>
                 </c:pt>
                 <c:pt idx="58">
                   <c:v>7.25</c:v>
@@ -6463,7 +6451,7 @@
                   <c:v>7.5</c:v>
                 </c:pt>
                 <c:pt idx="61">
-                  <c:v>7.624999999999997</c:v>
+                  <c:v>7.624999999999994</c:v>
                 </c:pt>
                 <c:pt idx="62">
                   <c:v>7.75</c:v>
@@ -8708,11 +8696,11 @@
           <c:showBubbleSize val="0"/>
         </c:dLbls>
         <c:smooth val="0"/>
-        <c:axId val="-2070627376"/>
-        <c:axId val="2132134896"/>
+        <c:axId val="-2126967312"/>
+        <c:axId val="-2122721296"/>
       </c:lineChart>
       <c:catAx>
-        <c:axId val="-2070627376"/>
+        <c:axId val="-2126967312"/>
         <c:scaling>
           <c:orientation val="minMax"/>
         </c:scaling>
@@ -8746,7 +8734,7 @@
             <a:endParaRPr lang="en-US"/>
           </a:p>
         </c:txPr>
-        <c:crossAx val="2132134896"/>
+        <c:crossAx val="-2122721296"/>
         <c:crosses val="autoZero"/>
         <c:auto val="1"/>
         <c:lblAlgn val="ctr"/>
@@ -8756,7 +8744,7 @@
         <c:noMultiLvlLbl val="0"/>
       </c:catAx>
       <c:valAx>
-        <c:axId val="2132134896"/>
+        <c:axId val="-2122721296"/>
         <c:scaling>
           <c:orientation val="minMax"/>
           <c:max val="37.0"/>
@@ -8832,7 +8820,7 @@
             <a:endParaRPr lang="en-US"/>
           </a:p>
         </c:txPr>
-        <c:crossAx val="-2070627376"/>
+        <c:crossAx val="-2126967312"/>
         <c:crosses val="autoZero"/>
         <c:crossBetween val="between"/>
       </c:valAx>
@@ -10162,9 +10150,9 @@
             </c:strRef>
           </c:tx>
           <c:spPr>
-            <a:ln w="12700">
+            <a:ln w="22225" cmpd="dbl">
               <a:solidFill>
-                <a:srgbClr val="008000"/>
+                <a:schemeClr val="accent6"/>
               </a:solidFill>
             </a:ln>
           </c:spPr>
@@ -12654,11 +12642,11 @@
           <c:showBubbleSize val="0"/>
         </c:dLbls>
         <c:smooth val="0"/>
-        <c:axId val="-2090072928"/>
-        <c:axId val="-2069868560"/>
+        <c:axId val="-2142332016"/>
+        <c:axId val="-2134030128"/>
       </c:lineChart>
       <c:catAx>
-        <c:axId val="-2090072928"/>
+        <c:axId val="-2142332016"/>
         <c:scaling>
           <c:orientation val="minMax"/>
         </c:scaling>
@@ -12692,7 +12680,7 @@
             <a:endParaRPr lang="en-US"/>
           </a:p>
         </c:txPr>
-        <c:crossAx val="-2069868560"/>
+        <c:crossAx val="-2134030128"/>
         <c:crosses val="autoZero"/>
         <c:auto val="1"/>
         <c:lblAlgn val="ctr"/>
@@ -12702,7 +12690,7 @@
         <c:noMultiLvlLbl val="0"/>
       </c:catAx>
       <c:valAx>
-        <c:axId val="-2069868560"/>
+        <c:axId val="-2134030128"/>
         <c:scaling>
           <c:orientation val="minMax"/>
           <c:max val="37.0"/>
@@ -12778,7 +12766,7 @@
             <a:endParaRPr lang="en-US"/>
           </a:p>
         </c:txPr>
-        <c:crossAx val="-2090072928"/>
+        <c:crossAx val="-2142332016"/>
         <c:crosses val="autoZero"/>
         <c:crossBetween val="between"/>
       </c:valAx>
@@ -13190,9 +13178,9 @@
             </c:strRef>
           </c:tx>
           <c:spPr>
-            <a:ln w="12700">
+            <a:ln w="22225" cmpd="dbl">
               <a:solidFill>
-                <a:srgbClr val="008000"/>
+                <a:schemeClr val="accent6"/>
               </a:solidFill>
             </a:ln>
           </c:spPr>
@@ -13882,11 +13870,11 @@
           <c:showBubbleSize val="0"/>
         </c:dLbls>
         <c:smooth val="0"/>
-        <c:axId val="-2069244880"/>
-        <c:axId val="-2069697968"/>
+        <c:axId val="-2130831456"/>
+        <c:axId val="-2138083008"/>
       </c:lineChart>
       <c:catAx>
-        <c:axId val="-2069244880"/>
+        <c:axId val="-2130831456"/>
         <c:scaling>
           <c:orientation val="minMax"/>
         </c:scaling>
@@ -13920,7 +13908,7 @@
             <a:endParaRPr lang="en-US"/>
           </a:p>
         </c:txPr>
-        <c:crossAx val="-2069697968"/>
+        <c:crossAx val="-2138083008"/>
         <c:crosses val="autoZero"/>
         <c:auto val="1"/>
         <c:lblAlgn val="ctr"/>
@@ -13930,7 +13918,7 @@
         <c:noMultiLvlLbl val="0"/>
       </c:catAx>
       <c:valAx>
-        <c:axId val="-2069697968"/>
+        <c:axId val="-2138083008"/>
         <c:scaling>
           <c:orientation val="minMax"/>
           <c:max val="37.0"/>
@@ -14006,7 +13994,7 @@
             <a:endParaRPr lang="en-US"/>
           </a:p>
         </c:txPr>
-        <c:crossAx val="-2069244880"/>
+        <c:crossAx val="-2130831456"/>
         <c:crosses val="autoZero"/>
         <c:crossBetween val="between"/>
       </c:valAx>
@@ -14718,9 +14706,9 @@
             </c:strRef>
           </c:tx>
           <c:spPr>
-            <a:ln w="12700">
+            <a:ln w="22225" cmpd="dbl">
               <a:solidFill>
-                <a:srgbClr val="008000"/>
+                <a:schemeClr val="accent6"/>
               </a:solidFill>
             </a:ln>
           </c:spPr>
@@ -16010,11 +15998,11 @@
           <c:showBubbleSize val="0"/>
         </c:dLbls>
         <c:smooth val="0"/>
-        <c:axId val="-2089997760"/>
-        <c:axId val="2124547040"/>
+        <c:axId val="-2133916016"/>
+        <c:axId val="-2133928000"/>
       </c:lineChart>
       <c:catAx>
-        <c:axId val="-2089997760"/>
+        <c:axId val="-2133916016"/>
         <c:scaling>
           <c:orientation val="minMax"/>
         </c:scaling>
@@ -16048,7 +16036,7 @@
             <a:endParaRPr lang="en-US"/>
           </a:p>
         </c:txPr>
-        <c:crossAx val="2124547040"/>
+        <c:crossAx val="-2133928000"/>
         <c:crosses val="autoZero"/>
         <c:auto val="1"/>
         <c:lblAlgn val="ctr"/>
@@ -16058,7 +16046,7 @@
         <c:noMultiLvlLbl val="0"/>
       </c:catAx>
       <c:valAx>
-        <c:axId val="2124547040"/>
+        <c:axId val="-2133928000"/>
         <c:scaling>
           <c:orientation val="minMax"/>
           <c:max val="37.0"/>
@@ -16134,7 +16122,7 @@
             <a:endParaRPr lang="en-US"/>
           </a:p>
         </c:txPr>
-        <c:crossAx val="-2089997760"/>
+        <c:crossAx val="-2133916016"/>
         <c:crosses val="autoZero"/>
         <c:crossBetween val="between"/>
       </c:valAx>
@@ -16396,10 +16384,11 @@
             </c:strRef>
           </c:tx>
           <c:spPr>
-            <a:ln w="12700">
+            <a:ln w="22225" cmpd="dbl">
               <a:solidFill>
-                <a:srgbClr val="008000"/>
+                <a:schemeClr val="accent6"/>
               </a:solidFill>
+              <a:prstDash val="solid"/>
             </a:ln>
           </c:spPr>
           <c:marker>
@@ -16788,11 +16777,11 @@
           <c:showBubbleSize val="0"/>
         </c:dLbls>
         <c:smooth val="0"/>
-        <c:axId val="-2066971328"/>
-        <c:axId val="-2101725712"/>
+        <c:axId val="-2131180064"/>
+        <c:axId val="-2096242880"/>
       </c:lineChart>
       <c:catAx>
-        <c:axId val="-2066971328"/>
+        <c:axId val="-2131180064"/>
         <c:scaling>
           <c:orientation val="minMax"/>
         </c:scaling>
@@ -16826,7 +16815,7 @@
             <a:endParaRPr lang="en-US"/>
           </a:p>
         </c:txPr>
-        <c:crossAx val="-2101725712"/>
+        <c:crossAx val="-2096242880"/>
         <c:crosses val="autoZero"/>
         <c:auto val="1"/>
         <c:lblAlgn val="ctr"/>
@@ -16835,7 +16824,7 @@
         <c:noMultiLvlLbl val="0"/>
       </c:catAx>
       <c:valAx>
-        <c:axId val="-2101725712"/>
+        <c:axId val="-2096242880"/>
         <c:scaling>
           <c:orientation val="minMax"/>
           <c:max val="37.0"/>
@@ -16911,7 +16900,7 @@
             <a:endParaRPr lang="en-US"/>
           </a:p>
         </c:txPr>
-        <c:crossAx val="-2066971328"/>
+        <c:crossAx val="-2131180064"/>
         <c:crosses val="autoZero"/>
         <c:crossBetween val="between"/>
       </c:valAx>

</xml_diff>

<commit_message>
Edits of chapter 4
</commit_message>
<xml_diff>
--- a/data/processed/noise-graph/noise-graphs.docx
+++ b/data/processed/noise-graph/noise-graphs.docx
@@ -6,7 +6,7 @@
       <w:r>
         <w:rPr>
           <w:noProof/>
-          <w:lang w:val="en-US"/>
+          <w:lang w:val="en-US" w:eastAsia="zh-CN"/>
         </w:rPr>
         <mc:AlternateContent>
           <mc:Choice Requires="wps">
@@ -143,7 +143,7 @@
       <w:r>
         <w:rPr>
           <w:noProof/>
-          <w:lang w:val="en-US"/>
+          <w:lang w:val="en-US" w:eastAsia="zh-CN"/>
         </w:rPr>
         <mc:AlternateContent>
           <mc:Choice Requires="wps">
@@ -276,7 +276,7 @@
       <w:r>
         <w:rPr>
           <w:noProof/>
-          <w:lang w:val="en-US"/>
+          <w:lang w:val="en-US" w:eastAsia="zh-CN"/>
         </w:rPr>
         <mc:AlternateContent>
           <mc:Choice Requires="wps">
@@ -415,7 +415,7 @@
       <w:r>
         <w:rPr>
           <w:noProof/>
-          <w:lang w:val="en-US"/>
+          <w:lang w:val="en-US" w:eastAsia="zh-CN"/>
         </w:rPr>
         <mc:AlternateContent>
           <mc:Choice Requires="wps">
@@ -542,7 +542,7 @@
       <w:r>
         <w:rPr>
           <w:noProof/>
-          <w:lang w:val="en-US"/>
+          <w:lang w:val="en-US" w:eastAsia="zh-CN"/>
         </w:rPr>
         <mc:AlternateContent>
           <mc:Choice Requires="wps">
@@ -675,10 +675,10 @@
       <w:r>
         <w:rPr>
           <w:noProof/>
-          <w:lang w:val="en-US"/>
+          <w:lang w:val="en-US" w:eastAsia="zh-CN"/>
         </w:rPr>
         <w:drawing>
-          <wp:anchor distT="0" distB="0" distL="114300" distR="114300" simplePos="0" relativeHeight="251658240" behindDoc="0" locked="0" layoutInCell="1" allowOverlap="1" wp14:anchorId="025D60A1" wp14:editId="1C4D7627">
+          <wp:anchor distT="0" distB="0" distL="114300" distR="114300" simplePos="0" relativeHeight="251658240" behindDoc="0" locked="0" layoutInCell="1" allowOverlap="1" wp14:anchorId="025D60A1" wp14:editId="63F35DCF">
             <wp:simplePos x="0" y="0"/>
             <wp:positionH relativeFrom="column">
               <wp:posOffset>0</wp:posOffset>
@@ -708,7 +708,7 @@
       <w:r>
         <w:rPr>
           <w:noProof/>
-          <w:lang w:val="en-US"/>
+          <w:lang w:val="en-US" w:eastAsia="zh-CN"/>
         </w:rPr>
         <w:drawing>
           <wp:anchor distT="0" distB="0" distL="114300" distR="114300" simplePos="0" relativeHeight="251659264" behindDoc="0" locked="0" layoutInCell="1" allowOverlap="1" wp14:anchorId="475EC895" wp14:editId="0BA2EF7A">
@@ -741,7 +741,7 @@
       <w:r>
         <w:rPr>
           <w:noProof/>
-          <w:lang w:val="en-US"/>
+          <w:lang w:val="en-US" w:eastAsia="zh-CN"/>
         </w:rPr>
         <w:drawing>
           <wp:anchor distT="0" distB="0" distL="114300" distR="114300" simplePos="0" relativeHeight="251661312" behindDoc="0" locked="0" layoutInCell="1" allowOverlap="1" wp14:anchorId="534A2D88" wp14:editId="3F08DEF7">
@@ -774,7 +774,7 @@
       <w:r>
         <w:rPr>
           <w:noProof/>
-          <w:lang w:val="en-US"/>
+          <w:lang w:val="en-US" w:eastAsia="zh-CN"/>
         </w:rPr>
         <w:drawing>
           <wp:anchor distT="0" distB="0" distL="114300" distR="114300" simplePos="0" relativeHeight="251660288" behindDoc="0" locked="0" layoutInCell="1" allowOverlap="1" wp14:anchorId="2FE6423C" wp14:editId="525E6DB1">
@@ -807,7 +807,7 @@
       <w:r>
         <w:rPr>
           <w:noProof/>
-          <w:lang w:val="en-US"/>
+          <w:lang w:val="en-US" w:eastAsia="zh-CN"/>
         </w:rPr>
         <w:drawing>
           <wp:anchor distT="0" distB="0" distL="114300" distR="114300" simplePos="0" relativeHeight="251662336" behindDoc="0" locked="0" layoutInCell="1" allowOverlap="1" wp14:anchorId="7939A4B7" wp14:editId="62BA7209">
@@ -1257,18 +1257,18 @@
     <w:lsdException w:name="List Table 6 Colorful Accent 6" w:uiPriority="51"/>
     <w:lsdException w:name="List Table 7 Colorful Accent 6" w:uiPriority="52"/>
   </w:latentStyles>
-  <w:style w:type="paragraph" w:default="1" w:styleId="Normal">
+  <w:style w:type="paragraph" w:default="1" w:styleId="a">
     <w:name w:val="Normal"/>
     <w:qFormat/>
     <w:rsid w:val="009C1C2A"/>
   </w:style>
-  <w:style w:type="character" w:default="1" w:styleId="DefaultParagraphFont">
+  <w:style w:type="character" w:default="1" w:styleId="a0">
     <w:name w:val="Default Paragraph Font"/>
     <w:uiPriority w:val="1"/>
     <w:semiHidden/>
     <w:unhideWhenUsed/>
   </w:style>
-  <w:style w:type="table" w:default="1" w:styleId="TableNormal">
+  <w:style w:type="table" w:default="1" w:styleId="a1">
     <w:name w:val="Normal Table"/>
     <w:uiPriority w:val="99"/>
     <w:semiHidden/>
@@ -1283,16 +1283,16 @@
       </w:tblCellMar>
     </w:tblPr>
   </w:style>
-  <w:style w:type="numbering" w:default="1" w:styleId="NoList">
+  <w:style w:type="numbering" w:default="1" w:styleId="a2">
     <w:name w:val="No List"/>
     <w:uiPriority w:val="99"/>
     <w:semiHidden/>
     <w:unhideWhenUsed/>
   </w:style>
-  <w:style w:type="paragraph" w:styleId="BalloonText">
+  <w:style w:type="paragraph" w:styleId="a3">
     <w:name w:val="Balloon Text"/>
-    <w:basedOn w:val="Normal"/>
-    <w:link w:val="BalloonTextChar"/>
+    <w:basedOn w:val="a"/>
+    <w:link w:val="a4"/>
     <w:uiPriority w:val="99"/>
     <w:semiHidden/>
     <w:unhideWhenUsed/>
@@ -1303,10 +1303,10 @@
       <w:szCs w:val="18"/>
     </w:rPr>
   </w:style>
-  <w:style w:type="character" w:customStyle="1" w:styleId="BalloonTextChar">
-    <w:name w:val="Balloon Text Char"/>
-    <w:basedOn w:val="DefaultParagraphFont"/>
-    <w:link w:val="BalloonText"/>
+  <w:style w:type="character" w:customStyle="1" w:styleId="a4">
+    <w:name w:val="批注框文本字符"/>
+    <w:basedOn w:val="a0"/>
+    <w:link w:val="a3"/>
     <w:uiPriority w:val="99"/>
     <w:semiHidden/>
     <w:rsid w:val="00A11869"/>
@@ -1322,7 +1322,7 @@
 <file path=word/charts/chart1.xml><?xml version="1.0" encoding="utf-8"?>
 <c:chartSpace xmlns:c="http://schemas.openxmlformats.org/drawingml/2006/chart" xmlns:a="http://schemas.openxmlformats.org/drawingml/2006/main" xmlns:r="http://schemas.openxmlformats.org/officeDocument/2006/relationships">
   <c:date1904 val="0"/>
-  <c:lang val="en-US"/>
+  <c:lang val="zh-CN"/>
   <c:roundedCorners val="0"/>
   <mc:AlternateContent xmlns:mc="http://schemas.openxmlformats.org/markup-compatibility/2006">
     <mc:Choice xmlns:c14="http://schemas.microsoft.com/office/drawing/2007/8/2/chart" Requires="c14">
@@ -1335,7 +1335,17 @@
   <c:chart>
     <c:autoTitleDeleted val="1"/>
     <c:plotArea>
-      <c:layout/>
+      <c:layout>
+        <c:manualLayout>
+          <c:layoutTarget val="inner"/>
+          <c:xMode val="edge"/>
+          <c:yMode val="edge"/>
+          <c:x val="0.126135410081039"/>
+          <c:y val="0.0805701890300589"/>
+          <c:w val="0.830677241987087"/>
+          <c:h val="0.552859851303837"/>
+        </c:manualLayout>
+      </c:layout>
       <c:lineChart>
         <c:grouping val="standard"/>
         <c:varyColors val="0"/>
@@ -1469,7 +1479,7 @@
                   <c:v>4.0</c:v>
                 </c:pt>
                 <c:pt idx="33">
-                  <c:v>4.124999999999995</c:v>
+                  <c:v>4.124999999999993</c:v>
                 </c:pt>
                 <c:pt idx="34">
                   <c:v>4.25</c:v>
@@ -1481,7 +1491,7 @@
                   <c:v>4.5</c:v>
                 </c:pt>
                 <c:pt idx="37">
-                  <c:v>4.624999999999994</c:v>
+                  <c:v>4.624999999999991</c:v>
                 </c:pt>
                 <c:pt idx="38">
                   <c:v>4.75</c:v>
@@ -1493,7 +1503,7 @@
                   <c:v>5.0</c:v>
                 </c:pt>
                 <c:pt idx="41">
-                  <c:v>5.124999999999995</c:v>
+                  <c:v>5.124999999999993</c:v>
                 </c:pt>
                 <c:pt idx="42">
                   <c:v>5.25</c:v>
@@ -1505,7 +1515,7 @@
                   <c:v>5.5</c:v>
                 </c:pt>
                 <c:pt idx="45">
-                  <c:v>5.624999999999994</c:v>
+                  <c:v>5.624999999999991</c:v>
                 </c:pt>
                 <c:pt idx="46">
                   <c:v>5.75</c:v>
@@ -1517,7 +1527,7 @@
                   <c:v>6.0</c:v>
                 </c:pt>
                 <c:pt idx="49">
-                  <c:v>6.124999999999995</c:v>
+                  <c:v>6.124999999999993</c:v>
                 </c:pt>
                 <c:pt idx="50">
                   <c:v>6.25</c:v>
@@ -1529,7 +1539,7 @@
                   <c:v>6.5</c:v>
                 </c:pt>
                 <c:pt idx="53">
-                  <c:v>6.624999999999994</c:v>
+                  <c:v>6.624999999999991</c:v>
                 </c:pt>
                 <c:pt idx="54">
                   <c:v>6.75</c:v>
@@ -1541,7 +1551,7 @@
                   <c:v>7.0</c:v>
                 </c:pt>
                 <c:pt idx="57">
-                  <c:v>7.124999999999995</c:v>
+                  <c:v>7.124999999999993</c:v>
                 </c:pt>
                 <c:pt idx="58">
                   <c:v>7.25</c:v>
@@ -1553,7 +1563,7 @@
                   <c:v>7.5</c:v>
                 </c:pt>
                 <c:pt idx="61">
-                  <c:v>7.624999999999994</c:v>
+                  <c:v>7.624999999999991</c:v>
                 </c:pt>
                 <c:pt idx="62">
                   <c:v>7.75</c:v>
@@ -3919,7 +3929,7 @@
                   <c:v>4.0</c:v>
                 </c:pt>
                 <c:pt idx="33">
-                  <c:v>4.124999999999995</c:v>
+                  <c:v>4.124999999999993</c:v>
                 </c:pt>
                 <c:pt idx="34">
                   <c:v>4.25</c:v>
@@ -3931,7 +3941,7 @@
                   <c:v>4.5</c:v>
                 </c:pt>
                 <c:pt idx="37">
-                  <c:v>4.624999999999994</c:v>
+                  <c:v>4.624999999999991</c:v>
                 </c:pt>
                 <c:pt idx="38">
                   <c:v>4.75</c:v>
@@ -3943,7 +3953,7 @@
                   <c:v>5.0</c:v>
                 </c:pt>
                 <c:pt idx="41">
-                  <c:v>5.124999999999995</c:v>
+                  <c:v>5.124999999999993</c:v>
                 </c:pt>
                 <c:pt idx="42">
                   <c:v>5.25</c:v>
@@ -3955,7 +3965,7 @@
                   <c:v>5.5</c:v>
                 </c:pt>
                 <c:pt idx="45">
-                  <c:v>5.624999999999994</c:v>
+                  <c:v>5.624999999999991</c:v>
                 </c:pt>
                 <c:pt idx="46">
                   <c:v>5.75</c:v>
@@ -3967,7 +3977,7 @@
                   <c:v>6.0</c:v>
                 </c:pt>
                 <c:pt idx="49">
-                  <c:v>6.124999999999995</c:v>
+                  <c:v>6.124999999999993</c:v>
                 </c:pt>
                 <c:pt idx="50">
                   <c:v>6.25</c:v>
@@ -3979,7 +3989,7 @@
                   <c:v>6.5</c:v>
                 </c:pt>
                 <c:pt idx="53">
-                  <c:v>6.624999999999994</c:v>
+                  <c:v>6.624999999999991</c:v>
                 </c:pt>
                 <c:pt idx="54">
                   <c:v>6.75</c:v>
@@ -3991,7 +4001,7 @@
                   <c:v>7.0</c:v>
                 </c:pt>
                 <c:pt idx="57">
-                  <c:v>7.124999999999995</c:v>
+                  <c:v>7.124999999999993</c:v>
                 </c:pt>
                 <c:pt idx="58">
                   <c:v>7.25</c:v>
@@ -4003,7 +4013,7 @@
                   <c:v>7.5</c:v>
                 </c:pt>
                 <c:pt idx="61">
-                  <c:v>7.624999999999994</c:v>
+                  <c:v>7.624999999999991</c:v>
                 </c:pt>
                 <c:pt idx="62">
                   <c:v>7.75</c:v>
@@ -6367,7 +6377,7 @@
                   <c:v>4.0</c:v>
                 </c:pt>
                 <c:pt idx="33">
-                  <c:v>4.124999999999995</c:v>
+                  <c:v>4.124999999999993</c:v>
                 </c:pt>
                 <c:pt idx="34">
                   <c:v>4.25</c:v>
@@ -6379,7 +6389,7 @@
                   <c:v>4.5</c:v>
                 </c:pt>
                 <c:pt idx="37">
-                  <c:v>4.624999999999994</c:v>
+                  <c:v>4.624999999999991</c:v>
                 </c:pt>
                 <c:pt idx="38">
                   <c:v>4.75</c:v>
@@ -6391,7 +6401,7 @@
                   <c:v>5.0</c:v>
                 </c:pt>
                 <c:pt idx="41">
-                  <c:v>5.124999999999995</c:v>
+                  <c:v>5.124999999999993</c:v>
                 </c:pt>
                 <c:pt idx="42">
                   <c:v>5.25</c:v>
@@ -6403,7 +6413,7 @@
                   <c:v>5.5</c:v>
                 </c:pt>
                 <c:pt idx="45">
-                  <c:v>5.624999999999994</c:v>
+                  <c:v>5.624999999999991</c:v>
                 </c:pt>
                 <c:pt idx="46">
                   <c:v>5.75</c:v>
@@ -6415,7 +6425,7 @@
                   <c:v>6.0</c:v>
                 </c:pt>
                 <c:pt idx="49">
-                  <c:v>6.124999999999995</c:v>
+                  <c:v>6.124999999999993</c:v>
                 </c:pt>
                 <c:pt idx="50">
                   <c:v>6.25</c:v>
@@ -6427,7 +6437,7 @@
                   <c:v>6.5</c:v>
                 </c:pt>
                 <c:pt idx="53">
-                  <c:v>6.624999999999994</c:v>
+                  <c:v>6.624999999999991</c:v>
                 </c:pt>
                 <c:pt idx="54">
                   <c:v>6.75</c:v>
@@ -6439,7 +6449,7 @@
                   <c:v>7.0</c:v>
                 </c:pt>
                 <c:pt idx="57">
-                  <c:v>7.124999999999995</c:v>
+                  <c:v>7.124999999999993</c:v>
                 </c:pt>
                 <c:pt idx="58">
                   <c:v>7.25</c:v>
@@ -6451,7 +6461,7 @@
                   <c:v>7.5</c:v>
                 </c:pt>
                 <c:pt idx="61">
-                  <c:v>7.624999999999994</c:v>
+                  <c:v>7.624999999999991</c:v>
                 </c:pt>
                 <c:pt idx="62">
                   <c:v>7.75</c:v>
@@ -8696,11 +8706,11 @@
           <c:showBubbleSize val="0"/>
         </c:dLbls>
         <c:smooth val="0"/>
-        <c:axId val="-2126967312"/>
-        <c:axId val="-2122721296"/>
+        <c:axId val="-2092246480"/>
+        <c:axId val="-2094416896"/>
       </c:lineChart>
       <c:catAx>
-        <c:axId val="-2126967312"/>
+        <c:axId val="-2092246480"/>
         <c:scaling>
           <c:orientation val="minMax"/>
         </c:scaling>
@@ -8716,6 +8726,41 @@
             </a:ln>
           </c:spPr>
         </c:majorGridlines>
+        <c:title>
+          <c:tx>
+            <c:rich>
+              <a:bodyPr/>
+              <a:lstStyle/>
+              <a:p>
+                <a:pPr>
+                  <a:defRPr/>
+                </a:pPr>
+                <a:r>
+                  <a:rPr lang="en-AU" altLang="zh-CN" sz="1050" b="0">
+                    <a:latin typeface="CMU Serif" charset="0"/>
+                    <a:ea typeface="CMU Serif" charset="0"/>
+                    <a:cs typeface="CMU Serif" charset="0"/>
+                  </a:rPr>
+                  <a:t>Time (seconds)</a:t>
+                </a:r>
+                <a:endParaRPr lang="zh-CN" altLang="en-US" sz="1050" b="0">
+                  <a:latin typeface="CMU Serif" charset="0"/>
+                  <a:ea typeface="CMU Serif" charset="0"/>
+                  <a:cs typeface="CMU Serif" charset="0"/>
+                </a:endParaRPr>
+              </a:p>
+            </c:rich>
+          </c:tx>
+          <c:layout>
+            <c:manualLayout>
+              <c:xMode val="edge"/>
+              <c:yMode val="edge"/>
+              <c:x val="0.448967948349522"/>
+              <c:y val="0.748263300059293"/>
+            </c:manualLayout>
+          </c:layout>
+          <c:overlay val="0"/>
+        </c:title>
         <c:numFmt formatCode="General" sourceLinked="1"/>
         <c:majorTickMark val="out"/>
         <c:minorTickMark val="none"/>
@@ -8731,10 +8776,10 @@
                 <a:cs typeface="CMU Serif Roman"/>
               </a:defRPr>
             </a:pPr>
-            <a:endParaRPr lang="en-US"/>
+            <a:endParaRPr lang="zh-CN"/>
           </a:p>
         </c:txPr>
-        <c:crossAx val="-2122721296"/>
+        <c:crossAx val="-2094416896"/>
         <c:crosses val="autoZero"/>
         <c:auto val="1"/>
         <c:lblAlgn val="ctr"/>
@@ -8744,7 +8789,7 @@
         <c:noMultiLvlLbl val="0"/>
       </c:catAx>
       <c:valAx>
-        <c:axId val="-2122721296"/>
+        <c:axId val="-2094416896"/>
         <c:scaling>
           <c:orientation val="minMax"/>
           <c:max val="37.0"/>
@@ -8817,10 +8862,10 @@
                 <a:cs typeface="CMU Serif Roman"/>
               </a:defRPr>
             </a:pPr>
-            <a:endParaRPr lang="en-US"/>
+            <a:endParaRPr lang="zh-CN"/>
           </a:p>
         </c:txPr>
-        <c:crossAx val="-2126967312"/>
+        <c:crossAx val="-2092246480"/>
         <c:crosses val="autoZero"/>
         <c:crossBetween val="between"/>
       </c:valAx>
@@ -8834,7 +8879,16 @@
     </c:plotArea>
     <c:legend>
       <c:legendPos val="b"/>
-      <c:layout/>
+      <c:layout>
+        <c:manualLayout>
+          <c:xMode val="edge"/>
+          <c:yMode val="edge"/>
+          <c:x val="0.0981313102285572"/>
+          <c:y val="0.83837795763599"/>
+          <c:w val="0.803737379542886"/>
+          <c:h val="0.136831214970146"/>
+        </c:manualLayout>
+      </c:layout>
       <c:overlay val="0"/>
       <c:txPr>
         <a:bodyPr/>
@@ -8846,7 +8900,7 @@
               <a:cs typeface="CMU Serif Roman"/>
             </a:defRPr>
           </a:pPr>
-          <a:endParaRPr lang="en-US"/>
+          <a:endParaRPr lang="zh-CN"/>
         </a:p>
       </c:txPr>
     </c:legend>
@@ -8868,7 +8922,7 @@
 <file path=word/charts/chart2.xml><?xml version="1.0" encoding="utf-8"?>
 <c:chartSpace xmlns:c="http://schemas.openxmlformats.org/drawingml/2006/chart" xmlns:a="http://schemas.openxmlformats.org/drawingml/2006/main" xmlns:r="http://schemas.openxmlformats.org/officeDocument/2006/relationships">
   <c:date1904 val="0"/>
-  <c:lang val="en-US"/>
+  <c:lang val="zh-CN"/>
   <c:roundedCorners val="0"/>
   <mc:AlternateContent xmlns:mc="http://schemas.openxmlformats.org/markup-compatibility/2006">
     <mc:Choice xmlns:c14="http://schemas.microsoft.com/office/drawing/2007/8/2/chart" Requires="c14">
@@ -12642,11 +12696,11 @@
           <c:showBubbleSize val="0"/>
         </c:dLbls>
         <c:smooth val="0"/>
-        <c:axId val="-2142332016"/>
-        <c:axId val="-2134030128"/>
+        <c:axId val="-2074846576"/>
+        <c:axId val="-2089059904"/>
       </c:lineChart>
       <c:catAx>
-        <c:axId val="-2142332016"/>
+        <c:axId val="-2074846576"/>
         <c:scaling>
           <c:orientation val="minMax"/>
         </c:scaling>
@@ -12677,10 +12731,10 @@
                 <a:cs typeface="CMU Serif Roman"/>
               </a:defRPr>
             </a:pPr>
-            <a:endParaRPr lang="en-US"/>
+            <a:endParaRPr lang="zh-CN"/>
           </a:p>
         </c:txPr>
-        <c:crossAx val="-2134030128"/>
+        <c:crossAx val="-2089059904"/>
         <c:crosses val="autoZero"/>
         <c:auto val="1"/>
         <c:lblAlgn val="ctr"/>
@@ -12690,7 +12744,7 @@
         <c:noMultiLvlLbl val="0"/>
       </c:catAx>
       <c:valAx>
-        <c:axId val="-2134030128"/>
+        <c:axId val="-2089059904"/>
         <c:scaling>
           <c:orientation val="minMax"/>
           <c:max val="37.0"/>
@@ -12763,10 +12817,10 @@
                 <a:cs typeface="CMU Serif Roman"/>
               </a:defRPr>
             </a:pPr>
-            <a:endParaRPr lang="en-US"/>
+            <a:endParaRPr lang="zh-CN"/>
           </a:p>
         </c:txPr>
-        <c:crossAx val="-2142332016"/>
+        <c:crossAx val="-2074846576"/>
         <c:crosses val="autoZero"/>
         <c:crossBetween val="between"/>
       </c:valAx>
@@ -12796,7 +12850,7 @@
 <file path=word/charts/chart3.xml><?xml version="1.0" encoding="utf-8"?>
 <c:chartSpace xmlns:c="http://schemas.openxmlformats.org/drawingml/2006/chart" xmlns:a="http://schemas.openxmlformats.org/drawingml/2006/main" xmlns:r="http://schemas.openxmlformats.org/officeDocument/2006/relationships">
   <c:date1904 val="0"/>
-  <c:lang val="en-US"/>
+  <c:lang val="zh-CN"/>
   <c:roundedCorners val="0"/>
   <mc:AlternateContent xmlns:mc="http://schemas.openxmlformats.org/markup-compatibility/2006">
     <mc:Choice xmlns:c14="http://schemas.microsoft.com/office/drawing/2007/8/2/chart" Requires="c14">
@@ -13870,11 +13924,11 @@
           <c:showBubbleSize val="0"/>
         </c:dLbls>
         <c:smooth val="0"/>
-        <c:axId val="-2130831456"/>
-        <c:axId val="-2138083008"/>
+        <c:axId val="-2074153760"/>
+        <c:axId val="-2093910320"/>
       </c:lineChart>
       <c:catAx>
-        <c:axId val="-2130831456"/>
+        <c:axId val="-2074153760"/>
         <c:scaling>
           <c:orientation val="minMax"/>
         </c:scaling>
@@ -13905,10 +13959,10 @@
                 <a:cs typeface="CMU Serif Roman"/>
               </a:defRPr>
             </a:pPr>
-            <a:endParaRPr lang="en-US"/>
+            <a:endParaRPr lang="zh-CN"/>
           </a:p>
         </c:txPr>
-        <c:crossAx val="-2138083008"/>
+        <c:crossAx val="-2093910320"/>
         <c:crosses val="autoZero"/>
         <c:auto val="1"/>
         <c:lblAlgn val="ctr"/>
@@ -13918,7 +13972,7 @@
         <c:noMultiLvlLbl val="0"/>
       </c:catAx>
       <c:valAx>
-        <c:axId val="-2138083008"/>
+        <c:axId val="-2093910320"/>
         <c:scaling>
           <c:orientation val="minMax"/>
           <c:max val="37.0"/>
@@ -13991,10 +14045,10 @@
                 <a:cs typeface="CMU Serif Roman"/>
               </a:defRPr>
             </a:pPr>
-            <a:endParaRPr lang="en-US"/>
+            <a:endParaRPr lang="zh-CN"/>
           </a:p>
         </c:txPr>
-        <c:crossAx val="-2130831456"/>
+        <c:crossAx val="-2074153760"/>
         <c:crosses val="autoZero"/>
         <c:crossBetween val="between"/>
       </c:valAx>
@@ -14024,7 +14078,7 @@
 <file path=word/charts/chart4.xml><?xml version="1.0" encoding="utf-8"?>
 <c:chartSpace xmlns:c="http://schemas.openxmlformats.org/drawingml/2006/chart" xmlns:a="http://schemas.openxmlformats.org/drawingml/2006/main" xmlns:r="http://schemas.openxmlformats.org/officeDocument/2006/relationships">
   <c:date1904 val="0"/>
-  <c:lang val="en-US"/>
+  <c:lang val="zh-CN"/>
   <c:roundedCorners val="0"/>
   <mc:AlternateContent xmlns:mc="http://schemas.openxmlformats.org/markup-compatibility/2006">
     <mc:Choice xmlns:c14="http://schemas.microsoft.com/office/drawing/2007/8/2/chart" Requires="c14">
@@ -15998,11 +16052,11 @@
           <c:showBubbleSize val="0"/>
         </c:dLbls>
         <c:smooth val="0"/>
-        <c:axId val="-2133916016"/>
-        <c:axId val="-2133928000"/>
+        <c:axId val="2133407632"/>
+        <c:axId val="-2074196368"/>
       </c:lineChart>
       <c:catAx>
-        <c:axId val="-2133916016"/>
+        <c:axId val="2133407632"/>
         <c:scaling>
           <c:orientation val="minMax"/>
         </c:scaling>
@@ -16033,10 +16087,10 @@
                 <a:cs typeface="CMU Serif Roman"/>
               </a:defRPr>
             </a:pPr>
-            <a:endParaRPr lang="en-US"/>
+            <a:endParaRPr lang="zh-CN"/>
           </a:p>
         </c:txPr>
-        <c:crossAx val="-2133928000"/>
+        <c:crossAx val="-2074196368"/>
         <c:crosses val="autoZero"/>
         <c:auto val="1"/>
         <c:lblAlgn val="ctr"/>
@@ -16046,7 +16100,7 @@
         <c:noMultiLvlLbl val="0"/>
       </c:catAx>
       <c:valAx>
-        <c:axId val="-2133928000"/>
+        <c:axId val="-2074196368"/>
         <c:scaling>
           <c:orientation val="minMax"/>
           <c:max val="37.0"/>
@@ -16119,10 +16173,10 @@
                 <a:cs typeface="CMU Serif Roman"/>
               </a:defRPr>
             </a:pPr>
-            <a:endParaRPr lang="en-US"/>
+            <a:endParaRPr lang="zh-CN"/>
           </a:p>
         </c:txPr>
-        <c:crossAx val="-2133916016"/>
+        <c:crossAx val="2133407632"/>
         <c:crosses val="autoZero"/>
         <c:crossBetween val="between"/>
       </c:valAx>
@@ -16152,7 +16206,7 @@
 <file path=word/charts/chart5.xml><?xml version="1.0" encoding="utf-8"?>
 <c:chartSpace xmlns:c="http://schemas.openxmlformats.org/drawingml/2006/chart" xmlns:a="http://schemas.openxmlformats.org/drawingml/2006/main" xmlns:r="http://schemas.openxmlformats.org/officeDocument/2006/relationships">
   <c:date1904 val="0"/>
-  <c:lang val="en-US"/>
+  <c:lang val="zh-CN"/>
   <c:roundedCorners val="0"/>
   <mc:AlternateContent xmlns:mc="http://schemas.openxmlformats.org/markup-compatibility/2006">
     <mc:Choice xmlns:c14="http://schemas.microsoft.com/office/drawing/2007/8/2/chart" Requires="c14">
@@ -16777,11 +16831,11 @@
           <c:showBubbleSize val="0"/>
         </c:dLbls>
         <c:smooth val="0"/>
-        <c:axId val="-2131180064"/>
-        <c:axId val="-2096242880"/>
+        <c:axId val="2130106592"/>
+        <c:axId val="-2074796320"/>
       </c:lineChart>
       <c:catAx>
-        <c:axId val="-2131180064"/>
+        <c:axId val="2130106592"/>
         <c:scaling>
           <c:orientation val="minMax"/>
         </c:scaling>
@@ -16812,10 +16866,10 @@
                 <a:cs typeface="CMU Serif Roman"/>
               </a:defRPr>
             </a:pPr>
-            <a:endParaRPr lang="en-US"/>
+            <a:endParaRPr lang="zh-CN"/>
           </a:p>
         </c:txPr>
-        <c:crossAx val="-2096242880"/>
+        <c:crossAx val="-2074796320"/>
         <c:crosses val="autoZero"/>
         <c:auto val="1"/>
         <c:lblAlgn val="ctr"/>
@@ -16824,7 +16878,7 @@
         <c:noMultiLvlLbl val="0"/>
       </c:catAx>
       <c:valAx>
-        <c:axId val="-2096242880"/>
+        <c:axId val="-2074796320"/>
         <c:scaling>
           <c:orientation val="minMax"/>
           <c:max val="37.0"/>
@@ -16897,10 +16951,10 @@
                 <a:cs typeface="CMU Serif Roman"/>
               </a:defRPr>
             </a:pPr>
-            <a:endParaRPr lang="en-US"/>
+            <a:endParaRPr lang="zh-CN"/>
           </a:p>
         </c:txPr>
-        <c:crossAx val="-2131180064"/>
+        <c:crossAx val="2130106592"/>
         <c:crosses val="autoZero"/>
         <c:crossBetween val="between"/>
       </c:valAx>

</xml_diff>